<commit_message>
Update the meeting list
Added the 03.10 meeting
</commit_message>
<xml_diff>
--- a/Meetings list.docx
+++ b/Meetings list.docx
@@ -47,13 +47,52 @@
     </w:p>
     <w:p>
       <w:pPr>
+        <w:pStyle w:val="Heading2"/>
         <w:rPr>
           <w:rFonts w:ascii="Times New Roman" w:hAnsi="Times New Roman"/>
           <w:lang w:val="en-150"/>
         </w:rPr>
       </w:pPr>
+      <w:r>
+        <w:rPr>
+          <w:rFonts w:ascii="Times New Roman" w:hAnsi="Times New Roman"/>
+          <w:lang w:val="en-150"/>
+        </w:rPr>
+        <w:t>03.10.19 – QMB – 17:00 –</w:t>
+      </w:r>
+      <w:r>
+        <w:rPr>
+          <w:rFonts w:ascii="Times New Roman" w:hAnsi="Times New Roman"/>
+          <w:lang w:val="en-150"/>
+        </w:rPr>
+        <w:t xml:space="preserve"> 17:30</w:t>
+      </w:r>
+    </w:p>
+    <w:p>
+      <w:pPr>
+        <w:pStyle w:val="Heading2"/>
+        <w:rPr>
+          <w:rFonts w:ascii="Times New Roman" w:hAnsi="Times New Roman"/>
+          <w:lang w:val="en-150"/>
+        </w:rPr>
+      </w:pPr>
+      <w:r>
+        <w:rPr>
+          <w:rFonts w:ascii="Times New Roman" w:hAnsi="Times New Roman"/>
+          <w:lang w:val="en-150"/>
+        </w:rPr>
+        <w:t>08.10.19 – QMB – 11:00 – 13:00</w:t>
+      </w:r>
       <w:bookmarkStart w:id="0" w:name="_GoBack"/>
       <w:bookmarkEnd w:id="0"/>
+    </w:p>
+    <w:p>
+      <w:pPr>
+        <w:rPr>
+          <w:rFonts w:ascii="Times New Roman" w:hAnsi="Times New Roman"/>
+          <w:lang w:val="en-150"/>
+        </w:rPr>
+      </w:pPr>
     </w:p>
     <w:p>
       <w:pPr>

</xml_diff>